<commit_message>
made some changes to heuristics and pathfinding algo
</commit_message>
<xml_diff>
--- a/report.docx
+++ b/report.docx
@@ -4,521 +4,768 @@
   <w:body>
     <w:p>
       <w:pPr>
-        <w:spacing w:line="240" w:lineRule="auto"/>
-      </w:pPr>
-      <w:r>
-        <w:t>Subject: COMP30024 Artificial Intelligence</w:t>
+        <w:spacing w:after="0" w:line="240" w:lineRule="auto"/>
+        <w:jc w:val="center"/>
+        <w:rPr>
+          <w:rFonts w:ascii="Times New Roman" w:hAnsi="Times New Roman" w:cs="Times New Roman"/>
+          <w:b/>
+          <w:bCs/>
+          <w:sz w:val="24"/>
+          <w:szCs w:val="24"/>
+        </w:rPr>
+      </w:pPr>
+      <w:r>
+        <w:rPr>
+          <w:rFonts w:ascii="Times New Roman" w:hAnsi="Times New Roman" w:cs="Times New Roman"/>
+          <w:b/>
+          <w:bCs/>
+          <w:sz w:val="24"/>
+          <w:szCs w:val="24"/>
+        </w:rPr>
+        <w:t>COMP30024 Artificial Intelligence</w:t>
       </w:r>
     </w:p>
     <w:p>
       <w:pPr>
-        <w:spacing w:line="240" w:lineRule="auto"/>
-      </w:pPr>
-      <w:r>
-        <w:t>Authors</w:t>
-      </w:r>
-      <w:r>
-        <w:t xml:space="preserve">: </w:t>
-      </w:r>
-      <w:r>
-        <w:t>Ying Shan Saw</w:t>
-      </w:r>
-      <w:r>
-        <w:t>(</w:t>
-      </w:r>
-      <w:r>
-        <w:t>1118861</w:t>
-      </w:r>
-      <w:r>
-        <w:t xml:space="preserve">) &amp; </w:t>
-      </w:r>
-      <w:r>
-        <w:t>Joeann Chong</w:t>
-      </w:r>
-      <w:r>
-        <w:t>(</w:t>
-      </w:r>
-      <w:r>
-        <w:t>1152260</w:t>
-      </w:r>
-      <w:r>
-        <w:t>)</w:t>
-      </w:r>
-    </w:p>
-    <w:p/>
-    <w:p>
-      <w:pPr>
-        <w:spacing w:line="360" w:lineRule="auto"/>
-        <w:rPr>
+        <w:spacing w:after="0" w:line="240" w:lineRule="auto"/>
+        <w:jc w:val="center"/>
+        <w:rPr>
+          <w:rFonts w:ascii="Times New Roman" w:hAnsi="Times New Roman" w:cs="Times New Roman"/>
           <w:b/>
           <w:bCs/>
-          <w:sz w:val="28"/>
-          <w:szCs w:val="28"/>
-        </w:rPr>
-      </w:pPr>
-      <w:r>
-        <w:rPr>
+          <w:sz w:val="24"/>
+          <w:szCs w:val="24"/>
+        </w:rPr>
+      </w:pPr>
+      <w:r>
+        <w:rPr>
+          <w:rFonts w:ascii="Times New Roman" w:hAnsi="Times New Roman" w:cs="Times New Roman"/>
           <w:b/>
           <w:bCs/>
-          <w:sz w:val="28"/>
-          <w:szCs w:val="28"/>
-        </w:rPr>
-        <w:t>Implementation of A* search</w:t>
+          <w:sz w:val="24"/>
+          <w:szCs w:val="24"/>
+        </w:rPr>
+        <w:t>Project Part A</w:t>
+      </w:r>
+      <w:r>
+        <w:rPr>
+          <w:rFonts w:ascii="Times New Roman" w:hAnsi="Times New Roman" w:cs="Times New Roman"/>
+          <w:b/>
+          <w:bCs/>
+          <w:sz w:val="24"/>
+          <w:szCs w:val="24"/>
+        </w:rPr>
+        <w:t>: S</w:t>
+      </w:r>
+      <w:r>
+        <w:rPr>
+          <w:rFonts w:ascii="Times New Roman" w:hAnsi="Times New Roman" w:cs="Times New Roman"/>
+          <w:b/>
+          <w:bCs/>
+          <w:sz w:val="24"/>
+          <w:szCs w:val="24"/>
+        </w:rPr>
+        <w:t>earchin</w:t>
+      </w:r>
+      <w:r>
+        <w:rPr>
+          <w:rFonts w:ascii="Times New Roman" w:hAnsi="Times New Roman" w:cs="Times New Roman"/>
+          <w:b/>
+          <w:bCs/>
+          <w:sz w:val="24"/>
+          <w:szCs w:val="24"/>
+        </w:rPr>
+        <w:t>g</w:t>
       </w:r>
     </w:p>
     <w:p>
       <w:pPr>
-        <w:spacing w:line="360" w:lineRule="auto"/>
-      </w:pPr>
-      <w:r>
-        <w:t>Priority queue was used to implement A* search algorithm</w:t>
-      </w:r>
-      <w:r>
-        <w:t xml:space="preserve"> as it allows us to order the nodes by priority. The function </w:t>
-      </w:r>
-      <w:r>
-        <w:rPr>
+        <w:spacing w:after="0" w:line="240" w:lineRule="auto"/>
+        <w:jc w:val="center"/>
+        <w:rPr>
+          <w:rFonts w:ascii="Times New Roman" w:hAnsi="Times New Roman" w:cs="Times New Roman"/>
+          <w:sz w:val="24"/>
+          <w:szCs w:val="24"/>
+        </w:rPr>
+      </w:pPr>
+      <w:r>
+        <w:rPr>
+          <w:rFonts w:ascii="Times New Roman" w:hAnsi="Times New Roman" w:cs="Times New Roman"/>
+          <w:sz w:val="24"/>
+          <w:szCs w:val="24"/>
+        </w:rPr>
+        <w:t>Authors</w:t>
+      </w:r>
+      <w:r>
+        <w:rPr>
+          <w:rFonts w:ascii="Times New Roman" w:hAnsi="Times New Roman" w:cs="Times New Roman"/>
+          <w:sz w:val="24"/>
+          <w:szCs w:val="24"/>
+        </w:rPr>
+        <w:t xml:space="preserve">: </w:t>
+      </w:r>
+      <w:r>
+        <w:rPr>
+          <w:rFonts w:ascii="Times New Roman" w:hAnsi="Times New Roman" w:cs="Times New Roman"/>
+          <w:sz w:val="24"/>
+          <w:szCs w:val="24"/>
+        </w:rPr>
+        <w:t>Ying Shan Saw</w:t>
+      </w:r>
+      <w:r>
+        <w:rPr>
+          <w:rFonts w:ascii="Times New Roman" w:hAnsi="Times New Roman" w:cs="Times New Roman"/>
+          <w:sz w:val="24"/>
+          <w:szCs w:val="24"/>
+        </w:rPr>
+        <w:t xml:space="preserve"> </w:t>
+      </w:r>
+      <w:r>
+        <w:rPr>
+          <w:rFonts w:ascii="Times New Roman" w:hAnsi="Times New Roman" w:cs="Times New Roman"/>
+          <w:sz w:val="24"/>
+          <w:szCs w:val="24"/>
+        </w:rPr>
+        <w:t>(</w:t>
+      </w:r>
+      <w:r>
+        <w:rPr>
+          <w:rFonts w:ascii="Times New Roman" w:hAnsi="Times New Roman" w:cs="Times New Roman"/>
+          <w:sz w:val="24"/>
+          <w:szCs w:val="24"/>
+        </w:rPr>
+        <w:t>1118861</w:t>
+      </w:r>
+      <w:r>
+        <w:rPr>
+          <w:rFonts w:ascii="Times New Roman" w:hAnsi="Times New Roman" w:cs="Times New Roman"/>
+          <w:sz w:val="24"/>
+          <w:szCs w:val="24"/>
+        </w:rPr>
+        <w:t xml:space="preserve">) &amp; </w:t>
+      </w:r>
+      <w:r>
+        <w:rPr>
+          <w:rFonts w:ascii="Times New Roman" w:hAnsi="Times New Roman" w:cs="Times New Roman"/>
+          <w:sz w:val="24"/>
+          <w:szCs w:val="24"/>
+        </w:rPr>
+        <w:t>Joeann Chong</w:t>
+      </w:r>
+      <w:r>
+        <w:rPr>
+          <w:rFonts w:ascii="Times New Roman" w:hAnsi="Times New Roman" w:cs="Times New Roman"/>
+          <w:sz w:val="24"/>
+          <w:szCs w:val="24"/>
+        </w:rPr>
+        <w:t xml:space="preserve"> </w:t>
+      </w:r>
+      <w:r>
+        <w:rPr>
+          <w:rFonts w:ascii="Times New Roman" w:hAnsi="Times New Roman" w:cs="Times New Roman"/>
+          <w:sz w:val="24"/>
+          <w:szCs w:val="24"/>
+        </w:rPr>
+        <w:t>(</w:t>
+      </w:r>
+      <w:r>
+        <w:rPr>
+          <w:rFonts w:ascii="Times New Roman" w:hAnsi="Times New Roman" w:cs="Times New Roman"/>
+          <w:sz w:val="24"/>
+          <w:szCs w:val="24"/>
+        </w:rPr>
+        <w:t>1152260</w:t>
+      </w:r>
+      <w:r>
+        <w:rPr>
+          <w:rFonts w:ascii="Times New Roman" w:hAnsi="Times New Roman" w:cs="Times New Roman"/>
+          <w:sz w:val="24"/>
+          <w:szCs w:val="24"/>
+        </w:rPr>
+        <w:t>)</w:t>
+      </w:r>
+    </w:p>
+    <w:p>
+      <w:pPr>
+        <w:spacing w:after="0" w:line="240" w:lineRule="auto"/>
+        <w:rPr>
+          <w:rFonts w:ascii="Times New Roman" w:hAnsi="Times New Roman" w:cs="Times New Roman"/>
+          <w:sz w:val="20"/>
+          <w:szCs w:val="20"/>
+        </w:rPr>
+      </w:pPr>
+    </w:p>
+    <w:p>
+      <w:pPr>
+        <w:spacing w:after="0" w:line="240" w:lineRule="auto"/>
+        <w:rPr>
+          <w:rFonts w:ascii="Times New Roman" w:hAnsi="Times New Roman" w:cs="Times New Roman"/>
+          <w:b/>
+          <w:bCs/>
+          <w:sz w:val="20"/>
+          <w:szCs w:val="20"/>
+        </w:rPr>
+      </w:pPr>
+      <w:r>
+        <w:rPr>
+          <w:rFonts w:ascii="Times New Roman" w:hAnsi="Times New Roman" w:cs="Times New Roman"/>
+          <w:b/>
+          <w:bCs/>
+          <w:sz w:val="20"/>
+          <w:szCs w:val="20"/>
+        </w:rPr>
+        <w:t>Implementation of A* search</w:t>
+      </w:r>
+    </w:p>
+    <w:p>
+      <w:pPr>
+        <w:spacing w:after="0" w:line="240" w:lineRule="auto"/>
+        <w:rPr>
+          <w:rFonts w:ascii="Times New Roman" w:hAnsi="Times New Roman" w:cs="Times New Roman"/>
+          <w:sz w:val="20"/>
+          <w:szCs w:val="20"/>
+        </w:rPr>
+      </w:pPr>
+      <w:r>
+        <w:rPr>
+          <w:rFonts w:ascii="Times New Roman" w:hAnsi="Times New Roman" w:cs="Times New Roman"/>
+          <w:sz w:val="20"/>
+          <w:szCs w:val="20"/>
+        </w:rPr>
+        <w:t xml:space="preserve">We decided on using a </w:t>
+      </w:r>
+      <w:r>
+        <w:rPr>
+          <w:rFonts w:ascii="Times New Roman" w:hAnsi="Times New Roman" w:cs="Times New Roman"/>
+          <w:b/>
+          <w:bCs/>
+          <w:sz w:val="20"/>
+          <w:szCs w:val="20"/>
+        </w:rPr>
+        <w:t>P</w:t>
+      </w:r>
+      <w:r>
+        <w:rPr>
+          <w:rFonts w:ascii="Times New Roman" w:hAnsi="Times New Roman" w:cs="Times New Roman"/>
+          <w:b/>
+          <w:bCs/>
+          <w:sz w:val="20"/>
+          <w:szCs w:val="20"/>
+        </w:rPr>
+        <w:t xml:space="preserve">riority </w:t>
+      </w:r>
+      <w:r>
+        <w:rPr>
+          <w:rFonts w:ascii="Times New Roman" w:hAnsi="Times New Roman" w:cs="Times New Roman"/>
+          <w:b/>
+          <w:bCs/>
+          <w:sz w:val="20"/>
+          <w:szCs w:val="20"/>
+        </w:rPr>
+        <w:t>Q</w:t>
+      </w:r>
+      <w:r>
+        <w:rPr>
+          <w:rFonts w:ascii="Times New Roman" w:hAnsi="Times New Roman" w:cs="Times New Roman"/>
+          <w:b/>
+          <w:bCs/>
+          <w:sz w:val="20"/>
+          <w:szCs w:val="20"/>
+        </w:rPr>
+        <w:t>ueue</w:t>
+      </w:r>
+      <w:r>
+        <w:rPr>
+          <w:rFonts w:ascii="Times New Roman" w:hAnsi="Times New Roman" w:cs="Times New Roman"/>
+          <w:sz w:val="20"/>
+          <w:szCs w:val="20"/>
+        </w:rPr>
+        <w:t xml:space="preserve"> </w:t>
+      </w:r>
+      <w:r>
+        <w:rPr>
+          <w:rFonts w:ascii="Times New Roman" w:hAnsi="Times New Roman" w:cs="Times New Roman"/>
+          <w:sz w:val="20"/>
+          <w:szCs w:val="20"/>
+        </w:rPr>
+        <w:t xml:space="preserve">heap </w:t>
+      </w:r>
+      <w:r>
+        <w:rPr>
+          <w:rFonts w:ascii="Times New Roman" w:hAnsi="Times New Roman" w:cs="Times New Roman"/>
+          <w:sz w:val="20"/>
+          <w:szCs w:val="20"/>
+        </w:rPr>
+        <w:t xml:space="preserve">structure </w:t>
+      </w:r>
+      <w:r>
+        <w:rPr>
+          <w:rFonts w:ascii="Times New Roman" w:hAnsi="Times New Roman" w:cs="Times New Roman"/>
+          <w:sz w:val="20"/>
+          <w:szCs w:val="20"/>
+        </w:rPr>
+        <w:t>to implement A* search algorithm</w:t>
+      </w:r>
+      <w:r>
+        <w:rPr>
+          <w:rFonts w:ascii="Times New Roman" w:hAnsi="Times New Roman" w:cs="Times New Roman"/>
+          <w:sz w:val="20"/>
+          <w:szCs w:val="20"/>
+        </w:rPr>
+        <w:t xml:space="preserve"> as it allows us to order the nodes by priority</w:t>
+      </w:r>
+      <w:r>
+        <w:rPr>
+          <w:rFonts w:ascii="Times New Roman" w:hAnsi="Times New Roman" w:cs="Times New Roman"/>
+          <w:sz w:val="20"/>
+          <w:szCs w:val="20"/>
+        </w:rPr>
+        <w:t>, whereby the shorter the “cost” to reach the goal, the more likely the algorithm is to choose the node as the next step</w:t>
+      </w:r>
+      <w:r>
+        <w:rPr>
+          <w:rFonts w:ascii="Times New Roman" w:hAnsi="Times New Roman" w:cs="Times New Roman"/>
+          <w:sz w:val="20"/>
+          <w:szCs w:val="20"/>
+        </w:rPr>
+        <w:t xml:space="preserve">. </w:t>
+      </w:r>
+    </w:p>
+    <w:p>
+      <w:pPr>
+        <w:spacing w:after="0" w:line="240" w:lineRule="auto"/>
+        <w:rPr>
+          <w:rFonts w:ascii="Times New Roman" w:hAnsi="Times New Roman" w:cs="Times New Roman"/>
+          <w:sz w:val="20"/>
+          <w:szCs w:val="20"/>
+        </w:rPr>
+      </w:pPr>
+    </w:p>
+    <w:p>
+      <w:pPr>
+        <w:spacing w:after="0" w:line="240" w:lineRule="auto"/>
+        <w:rPr>
+          <w:rFonts w:ascii="Times New Roman" w:hAnsi="Times New Roman" w:cs="Times New Roman"/>
+          <w:sz w:val="20"/>
+          <w:szCs w:val="20"/>
+        </w:rPr>
+      </w:pPr>
+      <w:r>
+        <w:rPr>
+          <w:rFonts w:ascii="Times New Roman" w:hAnsi="Times New Roman" w:cs="Times New Roman"/>
+          <w:sz w:val="20"/>
+          <w:szCs w:val="20"/>
+        </w:rPr>
+        <w:t>The function pathfinding(board: Board)</w:t>
+      </w:r>
+      <w:r>
+        <w:rPr>
+          <w:rFonts w:ascii="Times New Roman" w:hAnsi="Times New Roman" w:cs="Times New Roman"/>
           <w:i/>
           <w:iCs/>
-        </w:rPr>
-        <w:t>pathfinding(board: Board)</w:t>
-      </w:r>
-      <w:r>
-        <w:rPr>
+          <w:sz w:val="20"/>
+          <w:szCs w:val="20"/>
+        </w:rPr>
+        <w:t xml:space="preserve"> </w:t>
+      </w:r>
+      <w:r>
+        <w:rPr>
+          <w:rFonts w:ascii="Times New Roman" w:hAnsi="Times New Roman" w:cs="Times New Roman"/>
+          <w:sz w:val="20"/>
+          <w:szCs w:val="20"/>
+        </w:rPr>
+        <w:t xml:space="preserve">takes in Board class that </w:t>
+      </w:r>
+      <w:r>
+        <w:rPr>
+          <w:rFonts w:ascii="Times New Roman" w:hAnsi="Times New Roman" w:cs="Times New Roman"/>
+          <w:sz w:val="20"/>
+          <w:szCs w:val="20"/>
+        </w:rPr>
+        <w:t>pre-processes data read from a</w:t>
+      </w:r>
+      <w:r>
+        <w:rPr>
+          <w:rFonts w:ascii="Times New Roman" w:hAnsi="Times New Roman" w:cs="Times New Roman"/>
+          <w:sz w:val="20"/>
+          <w:szCs w:val="20"/>
+        </w:rPr>
+        <w:t>n input</w:t>
+      </w:r>
+      <w:r>
+        <w:rPr>
+          <w:rFonts w:ascii="Times New Roman" w:hAnsi="Times New Roman" w:cs="Times New Roman"/>
+          <w:sz w:val="20"/>
+          <w:szCs w:val="20"/>
+        </w:rPr>
+        <w:t xml:space="preserve"> json file</w:t>
+      </w:r>
+      <w:r>
+        <w:rPr>
+          <w:rFonts w:ascii="Times New Roman" w:hAnsi="Times New Roman" w:cs="Times New Roman"/>
+          <w:sz w:val="20"/>
+          <w:szCs w:val="20"/>
+        </w:rPr>
+        <w:t xml:space="preserve"> </w:t>
+      </w:r>
+      <w:r>
+        <w:rPr>
+          <w:rFonts w:ascii="Times New Roman" w:hAnsi="Times New Roman" w:cs="Times New Roman"/>
+          <w:sz w:val="20"/>
+          <w:szCs w:val="20"/>
+        </w:rPr>
+        <w:t>and calls find_print_path(board</w:t>
+      </w:r>
+      <w:r>
+        <w:rPr>
+          <w:rFonts w:ascii="Times New Roman" w:hAnsi="Times New Roman" w:cs="Times New Roman"/>
+          <w:sz w:val="20"/>
+          <w:szCs w:val="20"/>
+        </w:rPr>
+        <w:t>:</w:t>
+      </w:r>
+      <w:r>
+        <w:rPr>
+          <w:rFonts w:ascii="Times New Roman" w:hAnsi="Times New Roman" w:cs="Times New Roman"/>
+          <w:sz w:val="20"/>
+          <w:szCs w:val="20"/>
+        </w:rPr>
+        <w:t xml:space="preserve"> </w:t>
+      </w:r>
+      <w:r>
+        <w:rPr>
+          <w:rFonts w:ascii="Times New Roman" w:hAnsi="Times New Roman" w:cs="Times New Roman"/>
+          <w:sz w:val="20"/>
+          <w:szCs w:val="20"/>
+        </w:rPr>
+        <w:t>Board</w:t>
+      </w:r>
+      <w:r>
+        <w:rPr>
+          <w:rFonts w:ascii="Times New Roman" w:hAnsi="Times New Roman" w:cs="Times New Roman"/>
+          <w:sz w:val="20"/>
+          <w:szCs w:val="20"/>
+        </w:rPr>
+        <w:t>)</w:t>
+      </w:r>
+      <w:r>
+        <w:rPr>
+          <w:rFonts w:ascii="Times New Roman" w:hAnsi="Times New Roman" w:cs="Times New Roman"/>
           <w:i/>
           <w:iCs/>
+          <w:sz w:val="20"/>
+          <w:szCs w:val="20"/>
         </w:rPr>
         <w:t xml:space="preserve"> </w:t>
       </w:r>
       <w:r>
-        <w:t xml:space="preserve">takes in Board class that </w:t>
-      </w:r>
-      <w:r>
-        <w:t xml:space="preserve">pre-processes data read from a json file input and calls </w:t>
-      </w:r>
-      <w:r>
-        <w:rPr>
-          <w:i/>
-          <w:iCs/>
-        </w:rPr>
-        <w:t>find_print_path(board)</w:t>
-      </w:r>
-      <w:r>
-        <w:rPr>
-          <w:i/>
-          <w:iCs/>
+        <w:rPr>
+          <w:rFonts w:ascii="Times New Roman" w:hAnsi="Times New Roman" w:cs="Times New Roman"/>
+          <w:sz w:val="20"/>
+          <w:szCs w:val="20"/>
+        </w:rPr>
+        <w:t>that prints the solutio</w:t>
+      </w:r>
+      <w:r>
+        <w:rPr>
+          <w:rFonts w:ascii="Times New Roman" w:hAnsi="Times New Roman" w:cs="Times New Roman"/>
+          <w:sz w:val="20"/>
+          <w:szCs w:val="20"/>
+        </w:rPr>
+        <w:t>n onto the terminal</w:t>
+      </w:r>
+      <w:r>
+        <w:rPr>
+          <w:rFonts w:ascii="Times New Roman" w:hAnsi="Times New Roman" w:cs="Times New Roman"/>
+          <w:sz w:val="20"/>
+          <w:szCs w:val="20"/>
+        </w:rPr>
+        <w:t>.</w:t>
+      </w:r>
+      <w:r>
+        <w:rPr>
+          <w:rFonts w:ascii="Times New Roman" w:hAnsi="Times New Roman" w:cs="Times New Roman"/>
+          <w:sz w:val="20"/>
+          <w:szCs w:val="20"/>
         </w:rPr>
         <w:t xml:space="preserve"> </w:t>
-      </w:r>
-      <w:r>
-        <w:t xml:space="preserve">that prints the solution output. </w:t>
-      </w:r>
-      <w:r>
-        <w:t>Classes were used for priority queue, nodes and board</w:t>
-      </w:r>
-      <w:r>
-        <w:t xml:space="preserve"> (data from input json)</w:t>
-      </w:r>
-      <w:r>
-        <w:t xml:space="preserve"> for better visualisation and reduce time complexity. </w:t>
       </w:r>
     </w:p>
     <w:p>
       <w:pPr>
-        <w:spacing w:line="360" w:lineRule="auto"/>
-      </w:pPr>
-      <w:r>
-        <w:t xml:space="preserve">Our first implementation was using a 2D array, but considering the time complexity and space complexity, priority queue was then used. </w:t>
-      </w:r>
-      <w:r>
-        <w:t>[</w:t>
-      </w:r>
-      <w:r>
-        <w:t xml:space="preserve">code </w:t>
-      </w:r>
-      <w:r>
-        <w:t>adapted</w:t>
-      </w:r>
-      <w:r>
-        <w:t xml:space="preserve"> from Red</w:t>
-      </w:r>
-      <w:r>
-        <w:t xml:space="preserve"> </w:t>
-      </w:r>
-      <w:r>
-        <w:t>Blob Games</w:t>
-      </w:r>
-      <w:r>
-        <w:rPr>
-          <w:rStyle w:val="FootnoteReference"/>
-        </w:rPr>
-        <w:footnoteReference w:id="1"/>
-      </w:r>
-      <w:r>
-        <w:t>]</w:t>
-      </w:r>
+        <w:spacing w:after="0" w:line="240" w:lineRule="auto"/>
+        <w:rPr>
+          <w:rFonts w:ascii="Times New Roman" w:hAnsi="Times New Roman" w:cs="Times New Roman"/>
+          <w:sz w:val="20"/>
+          <w:szCs w:val="20"/>
+        </w:rPr>
+      </w:pPr>
     </w:p>
     <w:p>
       <w:pPr>
-        <w:spacing w:line="360" w:lineRule="auto"/>
-        <w:rPr>
+        <w:spacing w:after="0" w:line="240" w:lineRule="auto"/>
+        <w:rPr>
+          <w:rFonts w:ascii="Times New Roman" w:hAnsi="Times New Roman" w:cs="Times New Roman"/>
+          <w:sz w:val="20"/>
+          <w:szCs w:val="20"/>
+        </w:rPr>
+      </w:pPr>
+      <w:r>
+        <w:rPr>
+          <w:rFonts w:ascii="Times New Roman" w:hAnsi="Times New Roman" w:cs="Times New Roman"/>
+          <w:sz w:val="20"/>
+          <w:szCs w:val="20"/>
+        </w:rPr>
+        <w:t xml:space="preserve">Our first implementation was using </w:t>
+      </w:r>
+      <w:r>
+        <w:rPr>
+          <w:rFonts w:ascii="Times New Roman" w:hAnsi="Times New Roman" w:cs="Times New Roman"/>
+          <w:sz w:val="20"/>
+          <w:szCs w:val="20"/>
+        </w:rPr>
+        <w:t xml:space="preserve">multiple </w:t>
+      </w:r>
+      <w:r>
+        <w:rPr>
+          <w:rFonts w:ascii="Times New Roman" w:hAnsi="Times New Roman" w:cs="Times New Roman"/>
+          <w:sz w:val="20"/>
+          <w:szCs w:val="20"/>
+        </w:rPr>
+        <w:t>2D array</w:t>
+      </w:r>
+      <w:r>
+        <w:rPr>
+          <w:rFonts w:ascii="Times New Roman" w:hAnsi="Times New Roman" w:cs="Times New Roman"/>
+          <w:sz w:val="20"/>
+          <w:szCs w:val="20"/>
+        </w:rPr>
+        <w:t>s and linked lists to store our nodes and their respective paths</w:t>
+      </w:r>
+      <w:r>
+        <w:rPr>
+          <w:rFonts w:ascii="Times New Roman" w:hAnsi="Times New Roman" w:cs="Times New Roman"/>
+          <w:sz w:val="20"/>
+          <w:szCs w:val="20"/>
+        </w:rPr>
+        <w:t xml:space="preserve">, but considering the time complexity and space complexity, priority queue was </w:t>
+      </w:r>
+      <w:r>
+        <w:rPr>
+          <w:rFonts w:ascii="Times New Roman" w:hAnsi="Times New Roman" w:cs="Times New Roman"/>
+          <w:sz w:val="20"/>
+          <w:szCs w:val="20"/>
+        </w:rPr>
+        <w:t>a better choice overall</w:t>
+      </w:r>
+      <w:r>
+        <w:rPr>
+          <w:rFonts w:ascii="Times New Roman" w:hAnsi="Times New Roman" w:cs="Times New Roman"/>
+          <w:sz w:val="20"/>
+          <w:szCs w:val="20"/>
+        </w:rPr>
+        <w:t xml:space="preserve">. </w:t>
+      </w:r>
+      <w:r>
+        <w:rPr>
+          <w:rFonts w:ascii="Times New Roman" w:hAnsi="Times New Roman" w:cs="Times New Roman"/>
+          <w:sz w:val="20"/>
+          <w:szCs w:val="20"/>
+        </w:rPr>
+        <w:t>[</w:t>
+      </w:r>
+      <w:r>
+        <w:rPr>
+          <w:rFonts w:ascii="Times New Roman" w:hAnsi="Times New Roman" w:cs="Times New Roman"/>
+          <w:sz w:val="20"/>
+          <w:szCs w:val="20"/>
+        </w:rPr>
+        <w:t xml:space="preserve">code </w:t>
+      </w:r>
+      <w:r>
+        <w:rPr>
+          <w:rFonts w:ascii="Times New Roman" w:hAnsi="Times New Roman" w:cs="Times New Roman"/>
+          <w:sz w:val="20"/>
+          <w:szCs w:val="20"/>
+        </w:rPr>
+        <w:t xml:space="preserve">referenced </w:t>
+      </w:r>
+      <w:r>
+        <w:rPr>
+          <w:rFonts w:ascii="Times New Roman" w:hAnsi="Times New Roman" w:cs="Times New Roman"/>
+          <w:sz w:val="20"/>
+          <w:szCs w:val="20"/>
+        </w:rPr>
+        <w:t>from Red</w:t>
+      </w:r>
+      <w:r>
+        <w:rPr>
+          <w:rFonts w:ascii="Times New Roman" w:hAnsi="Times New Roman" w:cs="Times New Roman"/>
+          <w:sz w:val="20"/>
+          <w:szCs w:val="20"/>
+        </w:rPr>
+        <w:t xml:space="preserve"> </w:t>
+      </w:r>
+      <w:r>
+        <w:rPr>
+          <w:rFonts w:ascii="Times New Roman" w:hAnsi="Times New Roman" w:cs="Times New Roman"/>
+          <w:sz w:val="20"/>
+          <w:szCs w:val="20"/>
+        </w:rPr>
+        <w:t>Blob Games</w:t>
+      </w:r>
+      <w:r>
+        <w:rPr>
+          <w:rStyle w:val="FootnoteReference"/>
+          <w:rFonts w:ascii="Times New Roman" w:hAnsi="Times New Roman" w:cs="Times New Roman"/>
+          <w:sz w:val="20"/>
+          <w:szCs w:val="20"/>
+        </w:rPr>
+        <w:footnoteReference w:id="1"/>
+      </w:r>
+      <w:r>
+        <w:rPr>
+          <w:rFonts w:ascii="Times New Roman" w:hAnsi="Times New Roman" w:cs="Times New Roman"/>
+          <w:sz w:val="20"/>
+          <w:szCs w:val="20"/>
+        </w:rPr>
+        <w:t>]</w:t>
+      </w:r>
+      <w:r>
+        <w:rPr>
+          <w:rFonts w:ascii="Times New Roman" w:hAnsi="Times New Roman" w:cs="Times New Roman"/>
+          <w:sz w:val="20"/>
+          <w:szCs w:val="20"/>
+        </w:rPr>
+        <w:t xml:space="preserve"> We also modified the code to utilise some Object Oriented Programming to better consolidate the information about each structure.</w:t>
+      </w:r>
+      <w:r>
+        <w:rPr>
+          <w:rFonts w:ascii="Times New Roman" w:hAnsi="Times New Roman" w:cs="Times New Roman"/>
+          <w:sz w:val="20"/>
+          <w:szCs w:val="20"/>
+        </w:rPr>
+        <w:t xml:space="preserve"> Information regarding each class is available </w:t>
+      </w:r>
+      <w:r>
+        <w:rPr>
+          <w:rFonts w:ascii="Times New Roman" w:hAnsi="Times New Roman" w:cs="Times New Roman"/>
+          <w:sz w:val="20"/>
+          <w:szCs w:val="20"/>
+        </w:rPr>
+        <w:t>in the code comments and metadata.</w:t>
+      </w:r>
+    </w:p>
+    <w:p>
+      <w:pPr>
+        <w:spacing w:after="0" w:line="240" w:lineRule="auto"/>
+        <w:rPr>
+          <w:rFonts w:ascii="Times New Roman" w:hAnsi="Times New Roman" w:cs="Times New Roman"/>
+          <w:sz w:val="20"/>
+          <w:szCs w:val="20"/>
+        </w:rPr>
+      </w:pPr>
+    </w:p>
+    <w:p>
+      <w:pPr>
+        <w:spacing w:after="0" w:line="240" w:lineRule="auto"/>
+        <w:rPr>
+          <w:rFonts w:ascii="Times New Roman" w:hAnsi="Times New Roman" w:cs="Times New Roman"/>
           <w:b/>
           <w:bCs/>
-          <w:sz w:val="28"/>
-          <w:szCs w:val="28"/>
-        </w:rPr>
-      </w:pPr>
-      <w:r>
-        <w:rPr>
+          <w:sz w:val="20"/>
+          <w:szCs w:val="20"/>
+        </w:rPr>
+      </w:pPr>
+      <w:r>
+        <w:rPr>
+          <w:rFonts w:ascii="Times New Roman" w:hAnsi="Times New Roman" w:cs="Times New Roman"/>
+          <w:sz w:val="20"/>
+          <w:szCs w:val="20"/>
+        </w:rPr>
+        <w:t>We decided on using tuples to parse/generate the coordinates as we are using them as a key for the dictionary.</w:t>
+      </w:r>
+    </w:p>
+    <w:p>
+      <w:pPr>
+        <w:spacing w:after="0" w:line="240" w:lineRule="auto"/>
+        <w:rPr>
+          <w:rFonts w:ascii="Times New Roman" w:hAnsi="Times New Roman" w:cs="Times New Roman"/>
+          <w:sz w:val="20"/>
+          <w:szCs w:val="20"/>
+        </w:rPr>
+      </w:pPr>
+    </w:p>
+    <w:p>
+      <w:pPr>
+        <w:spacing w:after="0" w:line="240" w:lineRule="auto"/>
+        <w:rPr>
+          <w:rFonts w:ascii="Times New Roman" w:hAnsi="Times New Roman" w:cs="Times New Roman"/>
           <w:b/>
           <w:bCs/>
-          <w:sz w:val="28"/>
-          <w:szCs w:val="28"/>
-        </w:rPr>
-        <w:t>Data Structures</w:t>
+          <w:sz w:val="20"/>
+          <w:szCs w:val="20"/>
+        </w:rPr>
+      </w:pPr>
+      <w:r>
+        <w:rPr>
+          <w:rFonts w:ascii="Times New Roman" w:hAnsi="Times New Roman" w:cs="Times New Roman"/>
+          <w:b/>
+          <w:bCs/>
+          <w:sz w:val="20"/>
+          <w:szCs w:val="20"/>
+        </w:rPr>
+        <w:t>Heuristic</w:t>
       </w:r>
     </w:p>
     <w:p>
       <w:pPr>
-        <w:spacing w:line="360" w:lineRule="auto"/>
-      </w:pPr>
-      <w:r>
-        <w:t xml:space="preserve">Priority Queue </w:t>
-      </w:r>
-      <w:r>
-        <w:t xml:space="preserve">(used in </w:t>
-      </w:r>
-      <w:r>
-        <w:rPr>
-          <w:i/>
-          <w:iCs/>
-        </w:rPr>
-        <w:t>pathfinding</w:t>
-      </w:r>
-      <w:r>
-        <w:t>)</w:t>
-      </w:r>
-    </w:p>
-    <w:p>
-      <w:pPr>
-        <w:pStyle w:val="ListParagraph"/>
-        <w:numPr>
-          <w:ilvl w:val="0"/>
-          <w:numId w:val="7"/>
-        </w:numPr>
-        <w:spacing w:line="360" w:lineRule="auto"/>
-      </w:pPr>
-      <w:r>
-        <w:rPr>
-          <w:color w:val="2F5496" w:themeColor="accent1" w:themeShade="BF"/>
-        </w:rPr>
-        <w:t xml:space="preserve">priority_queue </w:t>
-      </w:r>
-      <w:r>
-        <w:t xml:space="preserve">was initialised by adding </w:t>
-      </w:r>
-      <w:r>
-        <w:rPr>
-          <w:color w:val="2F5496" w:themeColor="accent1" w:themeShade="BF"/>
-        </w:rPr>
-        <w:t xml:space="preserve">start_node </w:t>
-      </w:r>
-      <w:r>
-        <w:t>read in from json input</w:t>
-      </w:r>
-    </w:p>
-    <w:p>
-      <w:pPr>
-        <w:pStyle w:val="ListParagraph"/>
-        <w:numPr>
-          <w:ilvl w:val="0"/>
-          <w:numId w:val="7"/>
-        </w:numPr>
-        <w:spacing w:line="360" w:lineRule="auto"/>
-      </w:pPr>
-      <w:r>
-        <w:rPr>
-          <w:color w:val="000000" w:themeColor="text1"/>
-        </w:rPr>
-        <w:t xml:space="preserve">loops through </w:t>
-      </w:r>
-      <w:r>
-        <w:rPr>
-          <w:color w:val="2F5496" w:themeColor="accent1" w:themeShade="BF"/>
-        </w:rPr>
-        <w:t xml:space="preserve">priority_queue </w:t>
-      </w:r>
-      <w:r>
-        <w:rPr>
-          <w:color w:val="000000" w:themeColor="text1"/>
-        </w:rPr>
-        <w:t xml:space="preserve">and </w:t>
-      </w:r>
-      <w:r>
-        <w:t xml:space="preserve">pops the highest priority node to find the next best node </w:t>
-      </w:r>
-      <w:r>
-        <w:t xml:space="preserve">within their </w:t>
-      </w:r>
-      <w:r>
-        <w:t>existing adjacent nodes(cells) which are not occupied</w:t>
-      </w:r>
-      <w:r>
-        <w:t xml:space="preserve"> </w:t>
-      </w:r>
-      <w:r>
-        <w:rPr>
-          <w:color w:val="000000" w:themeColor="text1"/>
-        </w:rPr>
-        <w:t>until goal is found</w:t>
-      </w:r>
-    </w:p>
-    <w:p>
-      <w:pPr>
-        <w:pStyle w:val="ListParagraph"/>
-        <w:numPr>
-          <w:ilvl w:val="0"/>
-          <w:numId w:val="7"/>
-        </w:numPr>
-        <w:spacing w:line="360" w:lineRule="auto"/>
-      </w:pPr>
-      <w:r>
-        <w:rPr>
-          <w:i/>
-          <w:iCs/>
-          <w:color w:val="000000" w:themeColor="text1"/>
-        </w:rPr>
-        <w:t>valid_adjacent_nodes</w:t>
-      </w:r>
-      <w:r>
-        <w:rPr>
-          <w:color w:val="000000" w:themeColor="text1"/>
-        </w:rPr>
-        <w:t xml:space="preserve"> returns and array of </w:t>
-      </w:r>
-      <w:r>
-        <w:rPr>
-          <w:color w:val="000000" w:themeColor="text1"/>
-        </w:rPr>
-        <w:t xml:space="preserve">adjacent nodes </w:t>
-      </w:r>
-    </w:p>
-    <w:p>
-      <w:pPr>
-        <w:pStyle w:val="ListParagraph"/>
-        <w:numPr>
-          <w:ilvl w:val="0"/>
-          <w:numId w:val="7"/>
-        </w:numPr>
-        <w:spacing w:line="360" w:lineRule="auto"/>
-      </w:pPr>
-      <w:r>
-        <w:rPr>
-          <w:color w:val="000000" w:themeColor="text1"/>
-        </w:rPr>
-        <w:t>t</w:t>
-      </w:r>
-      <w:r>
-        <w:rPr>
-          <w:color w:val="000000" w:themeColor="text1"/>
-        </w:rPr>
-        <w:t>ime complexity O(logn), space complexity O(n) where n is the number of nodes</w:t>
-      </w:r>
-    </w:p>
-    <w:p>
-      <w:pPr>
-        <w:spacing w:line="360" w:lineRule="auto"/>
-      </w:pPr>
-      <w:r>
-        <w:t>Dictionary</w:t>
-      </w:r>
-      <w:r>
-        <w:t xml:space="preserve"> (used in Nodes class)</w:t>
-      </w:r>
-    </w:p>
-    <w:p>
-      <w:pPr>
-        <w:pStyle w:val="ListParagraph"/>
-        <w:numPr>
-          <w:ilvl w:val="0"/>
-          <w:numId w:val="8"/>
-        </w:numPr>
-        <w:spacing w:line="360" w:lineRule="auto"/>
-      </w:pPr>
-      <w:r>
-        <w:rPr>
-          <w:color w:val="2F5496" w:themeColor="accent1" w:themeShade="BF"/>
-        </w:rPr>
-        <w:t xml:space="preserve">came_from </w:t>
-      </w:r>
-      <w:r>
-        <w:t xml:space="preserve">stores the previous node location of a particular node </w:t>
-      </w:r>
-    </w:p>
-    <w:p>
-      <w:pPr>
-        <w:pStyle w:val="ListParagraph"/>
-        <w:numPr>
-          <w:ilvl w:val="0"/>
-          <w:numId w:val="8"/>
-        </w:numPr>
-        <w:spacing w:line="360" w:lineRule="auto"/>
-      </w:pPr>
-      <w:r>
-        <w:rPr>
-          <w:color w:val="2F5496" w:themeColor="accent1" w:themeShade="BF"/>
-        </w:rPr>
-        <w:t xml:space="preserve">cost_so_far </w:t>
-      </w:r>
-      <w:r>
-        <w:t>stores the cost of a given node</w:t>
-      </w:r>
-    </w:p>
-    <w:p>
-      <w:pPr>
-        <w:spacing w:line="360" w:lineRule="auto"/>
-      </w:pPr>
-      <w:r>
-        <w:t xml:space="preserve">Tuple </w:t>
-      </w:r>
-    </w:p>
-    <w:p>
-      <w:pPr>
-        <w:pStyle w:val="ListParagraph"/>
-        <w:numPr>
-          <w:ilvl w:val="0"/>
-          <w:numId w:val="10"/>
-        </w:numPr>
-        <w:spacing w:line="360" w:lineRule="auto"/>
-      </w:pPr>
-      <w:r>
-        <w:t>used when storing data into dictionary as a key</w:t>
-      </w:r>
-    </w:p>
-    <w:p>
-      <w:pPr>
-        <w:spacing w:line="360" w:lineRule="auto"/>
-      </w:pPr>
-      <w:r>
-        <w:t>Array</w:t>
-      </w:r>
-      <w:r>
-        <w:t xml:space="preserve"> </w:t>
-      </w:r>
-    </w:p>
-    <w:p>
-      <w:pPr>
-        <w:pStyle w:val="ListParagraph"/>
-        <w:numPr>
-          <w:ilvl w:val="0"/>
-          <w:numId w:val="10"/>
-        </w:numPr>
-        <w:spacing w:line="360" w:lineRule="auto"/>
-      </w:pPr>
-      <w:r>
-        <w:rPr>
-          <w:i/>
-          <w:iCs/>
-          <w:color w:val="000000" w:themeColor="text1"/>
-        </w:rPr>
-        <w:t>valid_adjacent_node</w:t>
-      </w:r>
-      <w:r>
-        <w:rPr>
-          <w:i/>
-          <w:iCs/>
-          <w:color w:val="000000" w:themeColor="text1"/>
-        </w:rPr>
-        <w:t xml:space="preserve">s </w:t>
-      </w:r>
-      <w:r>
-        <w:rPr>
-          <w:color w:val="000000" w:themeColor="text1"/>
-        </w:rPr>
-        <w:t>returns all the neighbour cells of a given node in an array</w:t>
-      </w:r>
-    </w:p>
-    <w:p>
-      <w:pPr>
-        <w:pStyle w:val="ListParagraph"/>
-        <w:numPr>
-          <w:ilvl w:val="0"/>
-          <w:numId w:val="10"/>
-        </w:numPr>
-        <w:spacing w:line="360" w:lineRule="auto"/>
-      </w:pPr>
-      <w:r>
-        <w:lastRenderedPageBreak/>
-        <w:t xml:space="preserve">occupied nodes read in from input json file stored in </w:t>
-      </w:r>
-      <w:r>
-        <w:rPr>
-          <w:color w:val="2F5496" w:themeColor="accent1" w:themeShade="BF"/>
-        </w:rPr>
-        <w:t xml:space="preserve">blocks </w:t>
-      </w:r>
-      <w:r>
-        <w:t>does not change, therefore it is reasonable to use an array and it does not have an “origin node” (</w:t>
-      </w:r>
-      <w:r>
-        <w:rPr>
-          <w:color w:val="2F5496" w:themeColor="accent1" w:themeShade="BF"/>
-        </w:rPr>
-        <w:t>came_from</w:t>
-      </w:r>
-      <w:r>
-        <w:t xml:space="preserve"> = NULL) nor a cost (</w:t>
-      </w:r>
-      <w:r>
-        <w:rPr>
-          <w:color w:val="2F5496" w:themeColor="accent1" w:themeShade="BF"/>
-        </w:rPr>
-        <w:t>cost_so_far</w:t>
-      </w:r>
-      <w:r>
-        <w:t xml:space="preserve"> = 0)</w:t>
-      </w:r>
-    </w:p>
-    <w:p>
-      <w:pPr>
-        <w:spacing w:line="360" w:lineRule="auto"/>
-      </w:pPr>
-    </w:p>
-    <w:p>
-      <w:pPr>
-        <w:spacing w:line="360" w:lineRule="auto"/>
-        <w:rPr>
-          <w:b/>
-          <w:bCs/>
-          <w:sz w:val="28"/>
-          <w:szCs w:val="28"/>
-        </w:rPr>
-      </w:pPr>
-      <w:r>
-        <w:rPr>
-          <w:b/>
-          <w:bCs/>
-          <w:sz w:val="28"/>
-          <w:szCs w:val="28"/>
-        </w:rPr>
-        <w:t>Heuristic</w:t>
-      </w:r>
-    </w:p>
-    <w:p>
-      <w:pPr>
-        <w:spacing w:line="360" w:lineRule="auto"/>
-      </w:pPr>
-      <w:r>
+        <w:spacing w:after="0" w:line="240" w:lineRule="auto"/>
+        <w:rPr>
+          <w:rFonts w:ascii="Times New Roman" w:hAnsi="Times New Roman" w:cs="Times New Roman"/>
+          <w:sz w:val="20"/>
+          <w:szCs w:val="20"/>
+        </w:rPr>
+      </w:pPr>
+      <w:r>
+        <w:rPr>
+          <w:rFonts w:ascii="Times New Roman" w:hAnsi="Times New Roman" w:cs="Times New Roman"/>
+          <w:sz w:val="20"/>
+          <w:szCs w:val="20"/>
+        </w:rPr>
         <w:t>The hex cells are of same size and the cost path from one cell to another are all 1. Therefore, we believe that using straight-line distance</w:t>
       </w:r>
       <w:r>
+        <w:rPr>
+          <w:rFonts w:ascii="Times New Roman" w:hAnsi="Times New Roman" w:cs="Times New Roman"/>
+          <w:sz w:val="20"/>
+          <w:szCs w:val="20"/>
+        </w:rPr>
         <w:t>(Euclidean distance)</w:t>
       </w:r>
       <w:r>
+        <w:rPr>
+          <w:rFonts w:ascii="Times New Roman" w:hAnsi="Times New Roman" w:cs="Times New Roman"/>
+          <w:sz w:val="20"/>
+          <w:szCs w:val="20"/>
+        </w:rPr>
         <w:t xml:space="preserve"> is a </w:t>
       </w:r>
       <w:r>
-        <w:t>wise choice.</w:t>
+        <w:rPr>
+          <w:rFonts w:ascii="Times New Roman" w:hAnsi="Times New Roman" w:cs="Times New Roman"/>
+          <w:sz w:val="20"/>
+          <w:szCs w:val="20"/>
+        </w:rPr>
+        <w:t xml:space="preserve">permissible </w:t>
+      </w:r>
+      <w:r>
+        <w:rPr>
+          <w:rFonts w:ascii="Times New Roman" w:hAnsi="Times New Roman" w:cs="Times New Roman"/>
+          <w:sz w:val="20"/>
+          <w:szCs w:val="20"/>
+        </w:rPr>
+        <w:t>choice.</w:t>
       </w:r>
     </w:p>
     <w:p>
@@ -528,9 +775,19 @@
           <w:ilvl w:val="0"/>
           <w:numId w:val="11"/>
         </w:numPr>
-        <w:spacing w:line="360" w:lineRule="auto"/>
-      </w:pPr>
-      <w:r>
+        <w:spacing w:after="0" w:line="240" w:lineRule="auto"/>
+        <w:rPr>
+          <w:rFonts w:ascii="Times New Roman" w:hAnsi="Times New Roman" w:cs="Times New Roman"/>
+          <w:sz w:val="20"/>
+          <w:szCs w:val="20"/>
+        </w:rPr>
+      </w:pPr>
+      <w:r>
+        <w:rPr>
+          <w:rFonts w:ascii="Times New Roman" w:hAnsi="Times New Roman" w:cs="Times New Roman"/>
+          <w:sz w:val="20"/>
+          <w:szCs w:val="20"/>
+        </w:rPr>
         <w:t>path cost = 1 + straight-line distance, since 1 is always constant</w:t>
       </w:r>
     </w:p>
@@ -541,9 +798,19 @@
           <w:ilvl w:val="0"/>
           <w:numId w:val="11"/>
         </w:numPr>
-        <w:spacing w:line="360" w:lineRule="auto"/>
-      </w:pPr>
-      <w:r>
+        <w:spacing w:after="0" w:line="240" w:lineRule="auto"/>
+        <w:rPr>
+          <w:rFonts w:ascii="Times New Roman" w:hAnsi="Times New Roman" w:cs="Times New Roman"/>
+          <w:sz w:val="20"/>
+          <w:szCs w:val="20"/>
+        </w:rPr>
+      </w:pPr>
+      <w:r>
+        <w:rPr>
+          <w:rFonts w:ascii="Times New Roman" w:hAnsi="Times New Roman" w:cs="Times New Roman"/>
+          <w:sz w:val="20"/>
+          <w:szCs w:val="20"/>
+        </w:rPr>
         <w:t>assume by calculating just straight-line distances gives us the best result</w:t>
       </w:r>
     </w:p>
@@ -554,64 +821,290 @@
           <w:ilvl w:val="0"/>
           <w:numId w:val="11"/>
         </w:numPr>
-        <w:spacing w:line="360" w:lineRule="auto"/>
-      </w:pPr>
-      <w:r>
+        <w:spacing w:after="0" w:line="240" w:lineRule="auto"/>
+        <w:rPr>
+          <w:rFonts w:ascii="Times New Roman" w:hAnsi="Times New Roman" w:cs="Times New Roman"/>
+          <w:sz w:val="20"/>
+          <w:szCs w:val="20"/>
+        </w:rPr>
+      </w:pPr>
+      <w:r>
+        <w:rPr>
+          <w:rFonts w:ascii="Times New Roman" w:hAnsi="Times New Roman" w:cs="Times New Roman"/>
+          <w:sz w:val="20"/>
+          <w:szCs w:val="20"/>
+        </w:rPr>
         <w:t xml:space="preserve">overall time </w:t>
       </w:r>
       <w:r>
+        <w:rPr>
+          <w:rFonts w:ascii="Times New Roman" w:hAnsi="Times New Roman" w:cs="Times New Roman"/>
+          <w:sz w:val="20"/>
+          <w:szCs w:val="20"/>
+        </w:rPr>
         <w:t>complexity</w:t>
       </w:r>
       <w:r>
+        <w:rPr>
+          <w:rFonts w:ascii="Times New Roman" w:hAnsi="Times New Roman" w:cs="Times New Roman"/>
+          <w:sz w:val="20"/>
+          <w:szCs w:val="20"/>
+        </w:rPr>
         <w:t xml:space="preserve"> O(n)</w:t>
       </w:r>
     </w:p>
     <w:p>
       <w:pPr>
-        <w:spacing w:line="360" w:lineRule="auto"/>
-      </w:pPr>
-      <w:r>
-        <w:t>Furthermore, we tested our algorithm on 15 test cases written by ourselves and it all returns the shortest path cost. However, there was a test case where it resulted in</w:t>
-      </w:r>
-      <w:r>
+        <w:spacing w:after="0" w:line="240" w:lineRule="auto"/>
+        <w:rPr>
+          <w:rFonts w:ascii="Times New Roman" w:hAnsi="Times New Roman" w:cs="Times New Roman"/>
+          <w:sz w:val="20"/>
+          <w:szCs w:val="20"/>
+        </w:rPr>
+      </w:pPr>
+      <w:r>
+        <w:rPr>
+          <w:rFonts w:ascii="Times New Roman" w:hAnsi="Times New Roman" w:cs="Times New Roman"/>
+          <w:sz w:val="20"/>
+          <w:szCs w:val="20"/>
+        </w:rPr>
+        <w:t xml:space="preserve">We </w:t>
+      </w:r>
+      <w:r>
+        <w:rPr>
+          <w:rFonts w:ascii="Times New Roman" w:hAnsi="Times New Roman" w:cs="Times New Roman"/>
+          <w:sz w:val="20"/>
+          <w:szCs w:val="20"/>
+        </w:rPr>
+        <w:t xml:space="preserve">tested our algorithm on </w:t>
+      </w:r>
+      <w:r>
+        <w:rPr>
+          <w:rFonts w:ascii="Times New Roman" w:hAnsi="Times New Roman" w:cs="Times New Roman"/>
+          <w:sz w:val="20"/>
+          <w:szCs w:val="20"/>
+        </w:rPr>
+        <w:t xml:space="preserve">15 self-authored </w:t>
+      </w:r>
+      <w:r>
+        <w:rPr>
+          <w:rFonts w:ascii="Times New Roman" w:hAnsi="Times New Roman" w:cs="Times New Roman"/>
+          <w:sz w:val="20"/>
+          <w:szCs w:val="20"/>
+        </w:rPr>
+        <w:t xml:space="preserve">test </w:t>
+      </w:r>
+      <w:r>
+        <w:rPr>
+          <w:rFonts w:ascii="Times New Roman" w:hAnsi="Times New Roman" w:cs="Times New Roman"/>
+          <w:sz w:val="20"/>
+          <w:szCs w:val="20"/>
+        </w:rPr>
+        <w:t>cases and</w:t>
+      </w:r>
+      <w:r>
+        <w:rPr>
+          <w:rFonts w:ascii="Times New Roman" w:hAnsi="Times New Roman" w:cs="Times New Roman"/>
+          <w:sz w:val="20"/>
+          <w:szCs w:val="20"/>
+        </w:rPr>
+        <w:t xml:space="preserve"> confirmed that </w:t>
+      </w:r>
+      <w:r>
+        <w:rPr>
+          <w:rFonts w:ascii="Times New Roman" w:hAnsi="Times New Roman" w:cs="Times New Roman"/>
+          <w:sz w:val="20"/>
+          <w:szCs w:val="20"/>
+        </w:rPr>
+        <w:t>al</w:t>
+      </w:r>
+      <w:r>
+        <w:rPr>
+          <w:rFonts w:ascii="Times New Roman" w:hAnsi="Times New Roman" w:cs="Times New Roman"/>
+          <w:sz w:val="20"/>
+          <w:szCs w:val="20"/>
+        </w:rPr>
+        <w:t xml:space="preserve">l </w:t>
+      </w:r>
+      <w:r>
+        <w:rPr>
+          <w:rFonts w:ascii="Times New Roman" w:hAnsi="Times New Roman" w:cs="Times New Roman"/>
+          <w:sz w:val="20"/>
+          <w:szCs w:val="20"/>
+        </w:rPr>
+        <w:t>returns the shortest path cost</w:t>
+      </w:r>
+      <w:r>
+        <w:rPr>
+          <w:rFonts w:ascii="Times New Roman" w:hAnsi="Times New Roman" w:cs="Times New Roman"/>
+          <w:sz w:val="20"/>
+          <w:szCs w:val="20"/>
+        </w:rPr>
+        <w:t xml:space="preserve"> (</w:t>
+      </w:r>
+      <w:r>
+        <w:rPr>
+          <w:rFonts w:ascii="Times New Roman" w:hAnsi="Times New Roman" w:cs="Times New Roman"/>
+          <w:sz w:val="20"/>
+          <w:szCs w:val="20"/>
+        </w:rPr>
+        <w:t xml:space="preserve">based on </w:t>
+      </w:r>
+      <w:r>
+        <w:rPr>
+          <w:rFonts w:ascii="Times New Roman" w:hAnsi="Times New Roman" w:cs="Times New Roman"/>
+          <w:sz w:val="20"/>
+          <w:szCs w:val="20"/>
+        </w:rPr>
+        <w:t xml:space="preserve">A* search). </w:t>
+      </w:r>
+      <w:r>
+        <w:rPr>
+          <w:rFonts w:ascii="Times New Roman" w:hAnsi="Times New Roman" w:cs="Times New Roman"/>
+          <w:sz w:val="20"/>
+          <w:szCs w:val="20"/>
+        </w:rPr>
+        <w:t>However, there was a test case where it resulted in</w:t>
+      </w:r>
+      <w:r>
+        <w:rPr>
+          <w:rFonts w:ascii="Times New Roman" w:hAnsi="Times New Roman" w:cs="Times New Roman"/>
+          <w:sz w:val="20"/>
+          <w:szCs w:val="20"/>
+        </w:rPr>
         <w:t xml:space="preserve"> cost that is by 1 more than our own hand calculation since the A* search relies more on Euclidean distance than the actual cell cost. </w:t>
       </w:r>
     </w:p>
     <w:p>
       <w:pPr>
-        <w:spacing w:line="360" w:lineRule="auto"/>
-        <w:rPr>
+        <w:spacing w:after="0" w:line="240" w:lineRule="auto"/>
+        <w:rPr>
+          <w:rFonts w:ascii="Times New Roman" w:hAnsi="Times New Roman" w:cs="Times New Roman"/>
+          <w:sz w:val="20"/>
+          <w:szCs w:val="20"/>
+        </w:rPr>
+      </w:pPr>
+    </w:p>
+    <w:p>
+      <w:pPr>
+        <w:spacing w:after="0" w:line="240" w:lineRule="auto"/>
+        <w:rPr>
+          <w:rFonts w:ascii="Times New Roman" w:hAnsi="Times New Roman" w:cs="Times New Roman"/>
+          <w:sz w:val="20"/>
+          <w:szCs w:val="20"/>
+        </w:rPr>
+      </w:pPr>
+      <w:r>
+        <w:rPr>
+          <w:rFonts w:ascii="Times New Roman" w:hAnsi="Times New Roman" w:cs="Times New Roman"/>
+          <w:sz w:val="20"/>
+          <w:szCs w:val="20"/>
+        </w:rPr>
+        <w:t xml:space="preserve">To discuss the A* search in a more generic view, </w:t>
+      </w:r>
+    </w:p>
+    <w:p>
+      <w:pPr>
+        <w:spacing w:after="0" w:line="240" w:lineRule="auto"/>
+        <w:rPr>
+          <w:rFonts w:ascii="Times New Roman" w:hAnsi="Times New Roman" w:cs="Times New Roman"/>
           <w:b/>
           <w:bCs/>
-          <w:sz w:val="28"/>
-          <w:szCs w:val="28"/>
-        </w:rPr>
-      </w:pPr>
-      <w:r>
-        <w:rPr>
+          <w:sz w:val="20"/>
+          <w:szCs w:val="20"/>
+        </w:rPr>
+      </w:pPr>
+    </w:p>
+    <w:p>
+      <w:pPr>
+        <w:spacing w:after="0" w:line="240" w:lineRule="auto"/>
+        <w:rPr>
+          <w:rFonts w:ascii="Times New Roman" w:hAnsi="Times New Roman" w:cs="Times New Roman"/>
           <w:b/>
           <w:bCs/>
-          <w:sz w:val="28"/>
-          <w:szCs w:val="28"/>
+          <w:sz w:val="20"/>
+          <w:szCs w:val="20"/>
+        </w:rPr>
+      </w:pPr>
+      <w:r>
+        <w:rPr>
+          <w:rFonts w:ascii="Times New Roman" w:hAnsi="Times New Roman" w:cs="Times New Roman"/>
+          <w:b/>
+          <w:bCs/>
+          <w:sz w:val="20"/>
+          <w:szCs w:val="20"/>
         </w:rPr>
         <w:t>Challenge</w:t>
       </w:r>
     </w:p>
     <w:p>
       <w:pPr>
-        <w:spacing w:line="360" w:lineRule="auto"/>
-      </w:pPr>
-      <w:r>
+        <w:spacing w:after="0" w:line="240" w:lineRule="auto"/>
+        <w:rPr>
+          <w:rFonts w:ascii="Times New Roman" w:hAnsi="Times New Roman" w:cs="Times New Roman"/>
+          <w:sz w:val="20"/>
+          <w:szCs w:val="20"/>
+        </w:rPr>
+      </w:pPr>
+      <w:r>
+        <w:rPr>
+          <w:rFonts w:ascii="Times New Roman" w:hAnsi="Times New Roman" w:cs="Times New Roman"/>
+          <w:sz w:val="20"/>
+          <w:szCs w:val="20"/>
+        </w:rPr>
         <w:t xml:space="preserve">We would consider ignoring the occupied cells to find the shortest path to the goal. However, there might be a case where </w:t>
       </w:r>
       <w:r>
+        <w:rPr>
+          <w:rFonts w:ascii="Times New Roman" w:hAnsi="Times New Roman" w:cs="Times New Roman"/>
+          <w:sz w:val="20"/>
+          <w:szCs w:val="20"/>
+        </w:rPr>
         <w:t>a successful capture result in a broken path(not continuous)</w:t>
       </w:r>
       <w:r>
+        <w:rPr>
+          <w:rFonts w:ascii="Times New Roman" w:hAnsi="Times New Roman" w:cs="Times New Roman"/>
+          <w:sz w:val="20"/>
+          <w:szCs w:val="20"/>
+        </w:rPr>
         <w:t xml:space="preserve">, </w:t>
       </w:r>
       <w:r>
-        <w:t>then we will have to check the adjacent nodes for the two nodes to make sure that it is continuous. The heuristics that we used would not be useful since it does not focus on ‘capturing’, which may cause problems later on because they may be existing cells that are blocking the goal oath although it is still accessible via capturing.</w:t>
+        <w:rPr>
+          <w:rFonts w:ascii="Times New Roman" w:hAnsi="Times New Roman" w:cs="Times New Roman"/>
+          <w:sz w:val="20"/>
+          <w:szCs w:val="20"/>
+        </w:rPr>
+        <w:t xml:space="preserve">then we will have to check the adjacent nodes for the two nodes to make sure that it is continuous. </w:t>
+      </w:r>
+    </w:p>
+    <w:p>
+      <w:pPr>
+        <w:spacing w:after="0" w:line="240" w:lineRule="auto"/>
+        <w:rPr>
+          <w:rFonts w:ascii="Times New Roman" w:hAnsi="Times New Roman" w:cs="Times New Roman"/>
+          <w:sz w:val="20"/>
+          <w:szCs w:val="20"/>
+        </w:rPr>
+      </w:pPr>
+    </w:p>
+    <w:p>
+      <w:pPr>
+        <w:spacing w:after="0" w:line="240" w:lineRule="auto"/>
+        <w:rPr>
+          <w:rFonts w:ascii="Times New Roman" w:hAnsi="Times New Roman" w:cs="Times New Roman"/>
+          <w:sz w:val="20"/>
+          <w:szCs w:val="20"/>
+        </w:rPr>
+      </w:pPr>
+      <w:r>
+        <w:rPr>
+          <w:rFonts w:ascii="Times New Roman" w:hAnsi="Times New Roman" w:cs="Times New Roman"/>
+          <w:sz w:val="20"/>
+          <w:szCs w:val="20"/>
+        </w:rPr>
+        <w:t>The heuristics that we used would not be useful since it does not focus on ‘capturing’, which may cause problems later on because they may be existing cells that are blocking the goal oath although it is still accessible via capturing.</w:t>
       </w:r>
     </w:p>
     <w:sectPr>
@@ -2304,6 +2797,7 @@
   <w:style w:type="character" w:default="1" w:styleId="DefaultParagraphFont">
     <w:name w:val="Default Paragraph Font"/>
     <w:uiPriority w:val="1"/>
+    <w:semiHidden/>
     <w:unhideWhenUsed/>
   </w:style>
   <w:style w:type="table" w:default="1" w:styleId="TableNormal">

</xml_diff>